<commit_message>
testing the asciidoc article
</commit_message>
<xml_diff>
--- a/article/end-2-end-testing-with-playwright.docx
+++ b/article/end-2-end-testing-with-playwright.docx
@@ -121,6 +121,15 @@
           <w:szCs w:val="28"/>
         </w:rPr>
         <w:t xml:space="preserve">End-2-End Testing mit Playwright </w:t>
+      </w:r>
+      <w:r>
+        <w:rPr>
+          <w:rFonts w:cs="Arial" w:ascii="Arial" w:hAnsi="Arial"/>
+          <w:b/>
+          <w:sz w:val="28"/>
+          <w:szCs w:val="28"/>
+        </w:rPr>
+        <w:t>Java</w:t>
       </w:r>
     </w:p>
     <w:p>

</xml_diff>